<commit_message>
Created base tables and metadata merge scripts. Created ERD.
</commit_message>
<xml_diff>
--- a/Documentation/Data point requirements.docx
+++ b/Documentation/Data point requirements.docx
@@ -56,10 +56,7 @@
     </w:p>
     <w:p>
       <w:r>
-        <w:t>E</w:t>
-      </w:r>
-      <w:r>
-        <w:t>mail</w:t>
+        <w:t>Email</w:t>
       </w:r>
     </w:p>
     <w:p/>
@@ -122,10 +119,7 @@
         <w:t>IsMinor</w:t>
       </w:r>
     </w:p>
-    <w:p>
-      <w:bookmarkStart w:id="0" w:name="_GoBack"/>
-      <w:bookmarkEnd w:id="0"/>
-    </w:p>
+    <w:p/>
     <w:p>
       <w:pPr>
         <w:pStyle w:val="Heading2"/>
@@ -1119,8 +1113,10 @@
         <w:pStyle w:val="Heading2"/>
       </w:pPr>
       <w:r>
-        <w:t>Belts</w:t>
+        <w:t>Rank</w:t>
       </w:r>
+      <w:bookmarkStart w:id="0" w:name="_GoBack"/>
+      <w:bookmarkEnd w:id="0"/>
     </w:p>
     <w:tbl>
       <w:tblPr>

</xml_diff>